<commit_message>
Added some assets to the Unity environment
Several major assets added to the Game files: Folder structure and
scenes
</commit_message>
<xml_diff>
--- a/TDD_Project4.docx
+++ b/TDD_Project4.docx
@@ -680,16 +680,7 @@
             <w:color w:val="1155CC"/>
             <w:u w:val="single"/>
           </w:rPr>
-          <w:t>HYPERLINK "#h.qppzb8eby</w:t>
-        </w:r>
-        <w:r>
-          <w:rPr>
-            <w:rFonts w:ascii="Arial" w:eastAsia="Arial" w:hAnsi="Arial" w:cs="Arial"/>
-            <w:vanish/>
-            <w:color w:val="1155CC"/>
-            <w:u w:val="single"/>
-          </w:rPr>
-          <w:t>1a1"</w:t>
+          <w:t>HYPERLINK "#h.qppzb8eby1a1"</w:t>
         </w:r>
         <w:r>
           <w:rPr>
@@ -1263,14 +1254,7 @@
           <w:rFonts w:ascii="Arial" w:eastAsia="Arial" w:hAnsi="Arial" w:cs="Arial"/>
           <w:color w:val="000000"/>
         </w:rPr>
-        <w:t xml:space="preserve">. This game is an RTS-style board game that uses heavy randomization to create a unique gameplay experience with each session. For this build, only six land and four resource types are available; one </w:t>
-      </w:r>
-      <w:r>
-        <w:rPr>
-          <w:rFonts w:ascii="Arial" w:eastAsia="Arial" w:hAnsi="Arial" w:cs="Arial"/>
-          <w:color w:val="000000"/>
-        </w:rPr>
-        <w:t xml:space="preserve">could call this the beginner’s step to learning </w:t>
+        <w:t xml:space="preserve">. This game is an RTS-style board game that uses heavy randomization to create a unique gameplay experience with each session. For this build, only six land and four resource types are available; one could call this the beginner’s step to learning </w:t>
       </w:r>
       <w:proofErr w:type="spellStart"/>
       <w:r>
@@ -1328,13 +1312,7 @@
         <w:rPr>
           <w:rFonts w:ascii="Arial" w:eastAsia="Arial" w:hAnsi="Arial" w:cs="Arial"/>
         </w:rPr>
-        <w:t>This game is being developed in Unity 5.1 for Windows platforms. With the primary graphical assets being packaged in already, no other programs outside of Unity and Visual Studio will be nec</w:t>
-      </w:r>
-      <w:r>
-        <w:rPr>
-          <w:rFonts w:ascii="Arial" w:eastAsia="Arial" w:hAnsi="Arial" w:cs="Arial"/>
-        </w:rPr>
-        <w:t>essary for development. This game will be developed over a two-week period.</w:t>
+        <w:t>This game is being developed in Unity 5.1 for Windows platforms. With the primary graphical assets being packaged in already, no other programs outside of Unity and Visual Studio will be necessary for development. This game will be developed over a two-week period.</w:t>
       </w:r>
     </w:p>
     <w:p>
@@ -1370,17 +1348,11 @@
         <w:tblLook w:val="0000" w:firstRow="0" w:lastRow="0" w:firstColumn="0" w:lastColumn="0" w:noHBand="0" w:noVBand="0"/>
       </w:tblPr>
       <w:tblGrid>
-        <w:gridCol w:w="3116"/>
-        <w:gridCol w:w="3117"/>
-        <w:gridCol w:w="3117"/>
+        <w:gridCol w:w="3074"/>
+        <w:gridCol w:w="3083"/>
+        <w:gridCol w:w="3083"/>
       </w:tblGrid>
       <w:tr>
-        <w:tblPrEx>
-          <w:tblCellMar>
-            <w:top w:w="0" w:type="dxa"/>
-            <w:bottom w:w="0" w:type="dxa"/>
-          </w:tblCellMar>
-        </w:tblPrEx>
         <w:trPr>
           <w:trHeight w:val="1"/>
         </w:trPr>
@@ -1470,12 +1442,6 @@
         </w:tc>
       </w:tr>
       <w:tr>
-        <w:tblPrEx>
-          <w:tblCellMar>
-            <w:top w:w="0" w:type="dxa"/>
-            <w:bottom w:w="0" w:type="dxa"/>
-          </w:tblCellMar>
-        </w:tblPrEx>
         <w:trPr>
           <w:trHeight w:val="1"/>
         </w:trPr>
@@ -1569,12 +1535,6 @@
         </w:tc>
       </w:tr>
       <w:tr>
-        <w:tblPrEx>
-          <w:tblCellMar>
-            <w:top w:w="0" w:type="dxa"/>
-            <w:bottom w:w="0" w:type="dxa"/>
-          </w:tblCellMar>
-        </w:tblPrEx>
         <w:trPr>
           <w:trHeight w:val="1"/>
         </w:trPr>
@@ -1668,12 +1628,6 @@
         </w:tc>
       </w:tr>
       <w:tr>
-        <w:tblPrEx>
-          <w:tblCellMar>
-            <w:top w:w="0" w:type="dxa"/>
-            <w:bottom w:w="0" w:type="dxa"/>
-          </w:tblCellMar>
-        </w:tblPrEx>
         <w:trPr>
           <w:trHeight w:val="1"/>
         </w:trPr>
@@ -1993,16 +1947,10 @@
         <w:tblLook w:val="0000" w:firstRow="0" w:lastRow="0" w:firstColumn="0" w:lastColumn="0" w:noHBand="0" w:noVBand="0"/>
       </w:tblPr>
       <w:tblGrid>
-        <w:gridCol w:w="1950"/>
-        <w:gridCol w:w="7410"/>
+        <w:gridCol w:w="1938"/>
+        <w:gridCol w:w="7296"/>
       </w:tblGrid>
       <w:tr>
-        <w:tblPrEx>
-          <w:tblCellMar>
-            <w:top w:w="0" w:type="dxa"/>
-            <w:bottom w:w="0" w:type="dxa"/>
-          </w:tblCellMar>
-        </w:tblPrEx>
         <w:trPr>
           <w:trHeight w:val="1"/>
         </w:trPr>
@@ -2064,12 +2012,6 @@
         </w:tc>
       </w:tr>
       <w:tr>
-        <w:tblPrEx>
-          <w:tblCellMar>
-            <w:top w:w="0" w:type="dxa"/>
-            <w:bottom w:w="0" w:type="dxa"/>
-          </w:tblCellMar>
-        </w:tblPrEx>
         <w:trPr>
           <w:trHeight w:val="1"/>
         </w:trPr>
@@ -2131,12 +2073,6 @@
         </w:tc>
       </w:tr>
       <w:tr>
-        <w:tblPrEx>
-          <w:tblCellMar>
-            <w:top w:w="0" w:type="dxa"/>
-            <w:bottom w:w="0" w:type="dxa"/>
-          </w:tblCellMar>
-        </w:tblPrEx>
         <w:trPr>
           <w:trHeight w:val="1"/>
         </w:trPr>
@@ -2198,12 +2134,6 @@
         </w:tc>
       </w:tr>
       <w:tr>
-        <w:tblPrEx>
-          <w:tblCellMar>
-            <w:top w:w="0" w:type="dxa"/>
-            <w:bottom w:w="0" w:type="dxa"/>
-          </w:tblCellMar>
-        </w:tblPrEx>
         <w:trPr>
           <w:trHeight w:val="1"/>
         </w:trPr>
@@ -2264,12 +2194,6 @@
         </w:tc>
       </w:tr>
       <w:tr>
-        <w:tblPrEx>
-          <w:tblCellMar>
-            <w:top w:w="0" w:type="dxa"/>
-            <w:bottom w:w="0" w:type="dxa"/>
-          </w:tblCellMar>
-        </w:tblPrEx>
         <w:trPr>
           <w:trHeight w:val="1"/>
         </w:trPr>
@@ -2330,12 +2254,6 @@
         </w:tc>
       </w:tr>
       <w:tr>
-        <w:tblPrEx>
-          <w:tblCellMar>
-            <w:top w:w="0" w:type="dxa"/>
-            <w:bottom w:w="0" w:type="dxa"/>
-          </w:tblCellMar>
-        </w:tblPrEx>
         <w:trPr>
           <w:trHeight w:val="1"/>
         </w:trPr>
@@ -2396,12 +2314,6 @@
         </w:tc>
       </w:tr>
       <w:tr>
-        <w:tblPrEx>
-          <w:tblCellMar>
-            <w:top w:w="0" w:type="dxa"/>
-            <w:bottom w:w="0" w:type="dxa"/>
-          </w:tblCellMar>
-        </w:tblPrEx>
         <w:trPr>
           <w:trHeight w:val="1"/>
         </w:trPr>
@@ -2480,7 +2392,18 @@
           <w:color w:val="666666"/>
           <w:sz w:val="24"/>
         </w:rPr>
-        <w:t>Labor Division</w:t>
+        <w:t>Lab</w:t>
+      </w:r>
+      <w:bookmarkStart w:id="0" w:name="_GoBack"/>
+      <w:bookmarkEnd w:id="0"/>
+      <w:r>
+        <w:rPr>
+          <w:rFonts w:ascii="Trebuchet MS" w:eastAsia="Trebuchet MS" w:hAnsi="Trebuchet MS" w:cs="Trebuchet MS"/>
+          <w:b/>
+          <w:color w:val="666666"/>
+          <w:sz w:val="24"/>
+        </w:rPr>
+        <w:t>or Division</w:t>
       </w:r>
     </w:p>
     <w:tbl>
@@ -2490,15 +2413,15 @@
         <w:tblLook w:val="04A0" w:firstRow="1" w:lastRow="0" w:firstColumn="1" w:lastColumn="0" w:noHBand="0" w:noVBand="1"/>
       </w:tblPr>
       <w:tblGrid>
-        <w:gridCol w:w="2394"/>
-        <w:gridCol w:w="2394"/>
-        <w:gridCol w:w="2394"/>
-        <w:gridCol w:w="2394"/>
+        <w:gridCol w:w="2330"/>
+        <w:gridCol w:w="2352"/>
+        <w:gridCol w:w="2334"/>
+        <w:gridCol w:w="2334"/>
       </w:tblGrid>
       <w:tr>
         <w:tc>
           <w:tcPr>
-            <w:tcW w:w="2394" w:type="dxa"/>
+            <w:tcW w:w="2330" w:type="dxa"/>
           </w:tcPr>
           <w:p>
             <w:pPr>
@@ -2522,7 +2445,7 @@
         </w:tc>
         <w:tc>
           <w:tcPr>
-            <w:tcW w:w="2394" w:type="dxa"/>
+            <w:tcW w:w="2352" w:type="dxa"/>
           </w:tcPr>
           <w:p>
             <w:pPr>
@@ -2546,7 +2469,7 @@
         </w:tc>
         <w:tc>
           <w:tcPr>
-            <w:tcW w:w="2394" w:type="dxa"/>
+            <w:tcW w:w="2334" w:type="dxa"/>
           </w:tcPr>
           <w:p>
             <w:pPr>
@@ -2570,7 +2493,7 @@
         </w:tc>
         <w:tc>
           <w:tcPr>
-            <w:tcW w:w="2394" w:type="dxa"/>
+            <w:tcW w:w="2334" w:type="dxa"/>
           </w:tcPr>
           <w:p>
             <w:pPr>
@@ -2596,7 +2519,7 @@
       <w:tr>
         <w:tc>
           <w:tcPr>
-            <w:tcW w:w="2394" w:type="dxa"/>
+            <w:tcW w:w="2330" w:type="dxa"/>
           </w:tcPr>
           <w:p>
             <w:pPr>
@@ -2618,7 +2541,7 @@
         </w:tc>
         <w:tc>
           <w:tcPr>
-            <w:tcW w:w="2394" w:type="dxa"/>
+            <w:tcW w:w="2352" w:type="dxa"/>
           </w:tcPr>
           <w:p>
             <w:pPr>
@@ -2634,76 +2557,63 @@
                 <w:sz w:val="24"/>
                 <w:szCs w:val="24"/>
               </w:rPr>
-              <w:t>Completed Hex object; Game scene UI prototyped</w:t>
-            </w:r>
-          </w:p>
-        </w:tc>
-        <w:tc>
-          <w:tcPr>
-            <w:tcW w:w="2394" w:type="dxa"/>
-          </w:tcPr>
-          <w:p>
-            <w:pPr>
+              <w:t>Completed Hex object</w:t>
+            </w:r>
+            <w:r>
               <w:rPr>
                 <w:rFonts w:eastAsia="Trebuchet MS"/>
                 <w:sz w:val="24"/>
                 <w:szCs w:val="24"/>
               </w:rPr>
-            </w:pPr>
+              <w:t xml:space="preserve"> and die object</w:t>
+            </w:r>
             <w:r>
               <w:rPr>
                 <w:rFonts w:eastAsia="Trebuchet MS"/>
                 <w:sz w:val="24"/>
                 <w:szCs w:val="24"/>
               </w:rPr>
-              <w:t>Startup scenes functioning</w:t>
-            </w:r>
-          </w:p>
-        </w:tc>
-        <w:tc>
-          <w:tcPr>
-            <w:tcW w:w="2394" w:type="dxa"/>
-          </w:tcPr>
-          <w:p>
-            <w:pPr>
+              <w:t>; Game scene UI prototyped</w:t>
+            </w:r>
+            <w:r>
               <w:rPr>
                 <w:rFonts w:eastAsia="Trebuchet MS"/>
                 <w:sz w:val="24"/>
                 <w:szCs w:val="24"/>
               </w:rPr>
-            </w:pPr>
+              <w:t xml:space="preserve">; </w:t>
+            </w:r>
             <w:r>
               <w:rPr>
                 <w:rFonts w:eastAsia="Trebuchet MS"/>
                 <w:sz w:val="24"/>
                 <w:szCs w:val="24"/>
               </w:rPr>
-              <w:t>Game Board</w:t>
-            </w:r>
-            <w:r>
+              <w:t>Prototype for map tool developed – places connected hexes on map, number and resource functionality recommended</w:t>
+            </w:r>
+          </w:p>
+        </w:tc>
+        <w:tc>
+          <w:tcPr>
+            <w:tcW w:w="2334" w:type="dxa"/>
+          </w:tcPr>
+          <w:p>
+            <w:pPr>
               <w:rPr>
                 <w:rFonts w:eastAsia="Trebuchet MS"/>
                 <w:sz w:val="24"/>
                 <w:szCs w:val="24"/>
               </w:rPr>
-              <w:t xml:space="preserve"> prototyped</w:t>
-            </w:r>
+            </w:pPr>
             <w:r>
               <w:rPr>
                 <w:rFonts w:eastAsia="Trebuchet MS"/>
                 <w:sz w:val="24"/>
                 <w:szCs w:val="24"/>
               </w:rPr>
-              <w:t xml:space="preserve"> - hexes and die exist in scene</w:t>
-            </w:r>
-          </w:p>
-        </w:tc>
-      </w:tr>
-      <w:tr>
-        <w:tc>
-          <w:tcPr>
-            <w:tcW w:w="2394" w:type="dxa"/>
-          </w:tcPr>
+              <w:t>Startup scenes functioning</w:t>
+            </w:r>
+          </w:p>
           <w:p>
             <w:pPr>
               <w:rPr>
@@ -2712,112 +2622,93 @@
                 <w:szCs w:val="24"/>
               </w:rPr>
             </w:pPr>
-            <w:r>
+          </w:p>
+          <w:p>
+            <w:pPr>
               <w:rPr>
                 <w:rFonts w:eastAsia="Trebuchet MS"/>
                 <w:sz w:val="24"/>
                 <w:szCs w:val="24"/>
               </w:rPr>
-              <w:t>10/7/2015</w:t>
-            </w:r>
-            <w:bookmarkStart w:id="0" w:name="_GoBack"/>
-            <w:bookmarkEnd w:id="0"/>
-          </w:p>
-        </w:tc>
-        <w:tc>
-          <w:tcPr>
-            <w:tcW w:w="2394" w:type="dxa"/>
-          </w:tcPr>
-          <w:p>
-            <w:pPr>
+            </w:pPr>
+            <w:r>
               <w:rPr>
                 <w:rFonts w:eastAsia="Trebuchet MS"/>
                 <w:sz w:val="24"/>
                 <w:szCs w:val="24"/>
               </w:rPr>
-            </w:pPr>
-            <w:r>
+              <w:t>(Phase -1)</w:t>
+            </w:r>
+          </w:p>
+        </w:tc>
+        <w:tc>
+          <w:tcPr>
+            <w:tcW w:w="2334" w:type="dxa"/>
+          </w:tcPr>
+          <w:p>
+            <w:pPr>
               <w:rPr>
                 <w:rFonts w:eastAsia="Trebuchet MS"/>
                 <w:sz w:val="24"/>
                 <w:szCs w:val="24"/>
               </w:rPr>
-              <w:t>Game Scene UI functioning;</w:t>
-            </w:r>
-          </w:p>
-          <w:p>
-            <w:pPr>
+            </w:pPr>
+            <w:r>
               <w:rPr>
                 <w:rFonts w:eastAsia="Trebuchet MS"/>
                 <w:sz w:val="24"/>
                 <w:szCs w:val="24"/>
               </w:rPr>
-            </w:pPr>
+              <w:t>Game Board</w:t>
+            </w:r>
             <w:r>
               <w:rPr>
                 <w:rFonts w:eastAsia="Trebuchet MS"/>
                 <w:sz w:val="24"/>
                 <w:szCs w:val="24"/>
               </w:rPr>
-              <w:t>Prototype for map tool developed – places connected hexes on map, number and resource functionality recommended</w:t>
-            </w:r>
-          </w:p>
-        </w:tc>
-        <w:tc>
-          <w:tcPr>
-            <w:tcW w:w="2394" w:type="dxa"/>
-          </w:tcPr>
-          <w:p>
-            <w:pPr>
+              <w:t xml:space="preserve"> prototyped</w:t>
+            </w:r>
+            <w:r>
               <w:rPr>
                 <w:rFonts w:eastAsia="Trebuchet MS"/>
                 <w:sz w:val="24"/>
                 <w:szCs w:val="24"/>
               </w:rPr>
-            </w:pPr>
-          </w:p>
-        </w:tc>
-        <w:tc>
-          <w:tcPr>
-            <w:tcW w:w="2394" w:type="dxa"/>
-          </w:tcPr>
-          <w:p>
-            <w:pPr>
+              <w:t xml:space="preserve"> - hexes exist in scene</w:t>
+            </w:r>
+            <w:r>
               <w:rPr>
                 <w:rFonts w:eastAsia="Trebuchet MS"/>
                 <w:sz w:val="24"/>
                 <w:szCs w:val="24"/>
               </w:rPr>
-            </w:pPr>
-          </w:p>
-        </w:tc>
-      </w:tr>
-      <w:tr>
-        <w:tc>
-          <w:tcPr>
-            <w:tcW w:w="2394" w:type="dxa"/>
-          </w:tcPr>
-          <w:p>
-            <w:pPr>
+              <w:t>, settlements and roads can be placed</w:t>
+            </w:r>
+            <w:r>
               <w:rPr>
                 <w:rFonts w:eastAsia="Trebuchet MS"/>
                 <w:sz w:val="24"/>
                 <w:szCs w:val="24"/>
               </w:rPr>
-            </w:pPr>
+              <w:br/>
+            </w:r>
             <w:r>
               <w:rPr>
                 <w:rFonts w:eastAsia="Trebuchet MS"/>
                 <w:sz w:val="24"/>
                 <w:szCs w:val="24"/>
               </w:rPr>
-              <w:t>10/9/2015</w:t>
-            </w:r>
-          </w:p>
-        </w:tc>
-        <w:tc>
-          <w:tcPr>
-            <w:tcW w:w="2394" w:type="dxa"/>
+              <w:br/>
+              <w:t>(Phases 0,1,3)</w:t>
+            </w:r>
+          </w:p>
+        </w:tc>
+      </w:tr>
+      <w:tr>
+        <w:tc>
+          <w:tcPr>
+            <w:tcW w:w="2330" w:type="dxa"/>
           </w:tcPr>
           <w:p>
             <w:pPr>
@@ -2833,13 +2724,13 @@
                 <w:sz w:val="24"/>
                 <w:szCs w:val="24"/>
               </w:rPr>
-              <w:t>Map tool functioning – places connected hexes in map with all numbers and resources.</w:t>
-            </w:r>
-          </w:p>
-        </w:tc>
-        <w:tc>
-          <w:tcPr>
-            <w:tcW w:w="2394" w:type="dxa"/>
+              <w:t>10/7/2015</w:t>
+            </w:r>
+          </w:p>
+        </w:tc>
+        <w:tc>
+          <w:tcPr>
+            <w:tcW w:w="2352" w:type="dxa"/>
           </w:tcPr>
           <w:p>
             <w:pPr>
@@ -2849,27 +2740,19 @@
                 <w:szCs w:val="24"/>
               </w:rPr>
             </w:pPr>
-          </w:p>
-        </w:tc>
-        <w:tc>
-          <w:tcPr>
-            <w:tcW w:w="2394" w:type="dxa"/>
-          </w:tcPr>
-          <w:p>
-            <w:pPr>
+            <w:r>
               <w:rPr>
                 <w:rFonts w:eastAsia="Trebuchet MS"/>
                 <w:sz w:val="24"/>
                 <w:szCs w:val="24"/>
               </w:rPr>
-            </w:pPr>
-          </w:p>
-        </w:tc>
-      </w:tr>
-      <w:tr>
-        <w:tc>
-          <w:tcPr>
-            <w:tcW w:w="2394" w:type="dxa"/>
+              <w:t>Game Scene UI functioning</w:t>
+            </w:r>
+          </w:p>
+        </w:tc>
+        <w:tc>
+          <w:tcPr>
+            <w:tcW w:w="2334" w:type="dxa"/>
           </w:tcPr>
           <w:p>
             <w:pPr>
@@ -2883,7 +2766,7 @@
         </w:tc>
         <w:tc>
           <w:tcPr>
-            <w:tcW w:w="2394" w:type="dxa"/>
+            <w:tcW w:w="2334" w:type="dxa"/>
           </w:tcPr>
           <w:p>
             <w:pPr>
@@ -2895,9 +2778,11 @@
             </w:pPr>
           </w:p>
         </w:tc>
-        <w:tc>
-          <w:tcPr>
-            <w:tcW w:w="2394" w:type="dxa"/>
+      </w:tr>
+      <w:tr>
+        <w:tc>
+          <w:tcPr>
+            <w:tcW w:w="2330" w:type="dxa"/>
           </w:tcPr>
           <w:p>
             <w:pPr>
@@ -2907,27 +2792,19 @@
                 <w:szCs w:val="24"/>
               </w:rPr>
             </w:pPr>
-          </w:p>
-        </w:tc>
-        <w:tc>
-          <w:tcPr>
-            <w:tcW w:w="2394" w:type="dxa"/>
-          </w:tcPr>
-          <w:p>
-            <w:pPr>
+            <w:r>
               <w:rPr>
                 <w:rFonts w:eastAsia="Trebuchet MS"/>
                 <w:sz w:val="24"/>
                 <w:szCs w:val="24"/>
               </w:rPr>
-            </w:pPr>
-          </w:p>
-        </w:tc>
-      </w:tr>
-      <w:tr>
-        <w:tc>
-          <w:tcPr>
-            <w:tcW w:w="2394" w:type="dxa"/>
+              <w:t>10/9/2015</w:t>
+            </w:r>
+          </w:p>
+        </w:tc>
+        <w:tc>
+          <w:tcPr>
+            <w:tcW w:w="2352" w:type="dxa"/>
           </w:tcPr>
           <w:p>
             <w:pPr>
@@ -2937,25 +2814,19 @@
                 <w:szCs w:val="24"/>
               </w:rPr>
             </w:pPr>
-          </w:p>
-        </w:tc>
-        <w:tc>
-          <w:tcPr>
-            <w:tcW w:w="2394" w:type="dxa"/>
-          </w:tcPr>
-          <w:p>
-            <w:pPr>
+            <w:r>
               <w:rPr>
                 <w:rFonts w:eastAsia="Trebuchet MS"/>
                 <w:sz w:val="24"/>
                 <w:szCs w:val="24"/>
               </w:rPr>
-            </w:pPr>
-          </w:p>
-        </w:tc>
-        <w:tc>
-          <w:tcPr>
-            <w:tcW w:w="2394" w:type="dxa"/>
+              <w:t>Map tool functioning – places connected hexes in map with all numbers and resources.</w:t>
+            </w:r>
+          </w:p>
+        </w:tc>
+        <w:tc>
+          <w:tcPr>
+            <w:tcW w:w="2334" w:type="dxa"/>
           </w:tcPr>
           <w:p>
             <w:pPr>
@@ -2969,7 +2840,7 @@
         </w:tc>
         <w:tc>
           <w:tcPr>
-            <w:tcW w:w="2394" w:type="dxa"/>
+            <w:tcW w:w="2334" w:type="dxa"/>
           </w:tcPr>
           <w:p>
             <w:pPr>
@@ -3196,14 +3067,7 @@
           <w:rFonts w:ascii="Arial" w:eastAsia="Arial" w:hAnsi="Arial" w:cs="Arial"/>
           <w:color w:val="000000"/>
         </w:rPr>
-        <w:t>Load Game Scene with game name(s) and player name(s) listed for the user to load; has back/cancel but</w:t>
-      </w:r>
-      <w:r>
-        <w:rPr>
-          <w:rFonts w:ascii="Arial" w:eastAsia="Arial" w:hAnsi="Arial" w:cs="Arial"/>
-          <w:color w:val="000000"/>
-        </w:rPr>
-        <w:t>ton</w:t>
+        <w:t>Load Game Scene with game name(s) and player name(s) listed for the user to load; has back/cancel button</w:t>
       </w:r>
     </w:p>
     <w:p>
@@ -3524,14 +3388,7 @@
           <w:rFonts w:ascii="Arial" w:eastAsia="Arial" w:hAnsi="Arial" w:cs="Arial"/>
           <w:color w:val="000000"/>
         </w:rPr>
-        <w:t>Map s</w:t>
-      </w:r>
-      <w:r>
-        <w:rPr>
-          <w:rFonts w:ascii="Arial" w:eastAsia="Arial" w:hAnsi="Arial" w:cs="Arial"/>
-          <w:color w:val="000000"/>
-        </w:rPr>
-        <w:t>upports 4 resource types</w:t>
+        <w:t>Map supports 4 resource types</w:t>
       </w:r>
     </w:p>
     <w:p>
@@ -3896,17 +3753,11 @@
         <w:tblLook w:val="0000" w:firstRow="0" w:lastRow="0" w:firstColumn="0" w:lastColumn="0" w:noHBand="0" w:noVBand="0"/>
       </w:tblPr>
       <w:tblGrid>
-        <w:gridCol w:w="3120"/>
-        <w:gridCol w:w="3120"/>
-        <w:gridCol w:w="3120"/>
+        <w:gridCol w:w="3107"/>
+        <w:gridCol w:w="3069"/>
+        <w:gridCol w:w="3058"/>
       </w:tblGrid>
       <w:tr>
-        <w:tblPrEx>
-          <w:tblCellMar>
-            <w:top w:w="0" w:type="dxa"/>
-            <w:bottom w:w="0" w:type="dxa"/>
-          </w:tblCellMar>
-        </w:tblPrEx>
         <w:trPr>
           <w:trHeight w:val="1"/>
         </w:trPr>
@@ -3996,12 +3847,6 @@
         </w:tc>
       </w:tr>
       <w:tr>
-        <w:tblPrEx>
-          <w:tblCellMar>
-            <w:top w:w="0" w:type="dxa"/>
-            <w:bottom w:w="0" w:type="dxa"/>
-          </w:tblCellMar>
-        </w:tblPrEx>
         <w:trPr>
           <w:trHeight w:val="1"/>
         </w:trPr>
@@ -4107,12 +3952,6 @@
         </w:tc>
       </w:tr>
       <w:tr>
-        <w:tblPrEx>
-          <w:tblCellMar>
-            <w:top w:w="0" w:type="dxa"/>
-            <w:bottom w:w="0" w:type="dxa"/>
-          </w:tblCellMar>
-        </w:tblPrEx>
         <w:trPr>
           <w:trHeight w:val="1"/>
         </w:trPr>
@@ -4227,12 +4066,6 @@
         </w:tc>
       </w:tr>
       <w:tr>
-        <w:tblPrEx>
-          <w:tblCellMar>
-            <w:top w:w="0" w:type="dxa"/>
-            <w:bottom w:w="0" w:type="dxa"/>
-          </w:tblCellMar>
-        </w:tblPrEx>
         <w:trPr>
           <w:trHeight w:val="1"/>
         </w:trPr>
@@ -4276,14 +4109,7 @@
                 <w:rFonts w:ascii="Arial" w:eastAsia="Arial" w:hAnsi="Arial" w:cs="Arial"/>
                 <w:color w:val="000000"/>
               </w:rPr>
-              <w:t>&gt;</w:t>
-            </w:r>
-            <w:r>
-              <w:rPr>
-                <w:rFonts w:ascii="Arial" w:eastAsia="Arial" w:hAnsi="Arial" w:cs="Arial"/>
-                <w:color w:val="000000"/>
-              </w:rPr>
-              <w:t>Road</w:t>
+              <w:t>&gt;Road</w:t>
             </w:r>
           </w:p>
         </w:tc>
@@ -4385,17 +4211,11 @@
         <w:tblLook w:val="0000" w:firstRow="0" w:lastRow="0" w:firstColumn="0" w:lastColumn="0" w:noHBand="0" w:noVBand="0"/>
       </w:tblPr>
       <w:tblGrid>
-        <w:gridCol w:w="3120"/>
-        <w:gridCol w:w="3120"/>
-        <w:gridCol w:w="3120"/>
+        <w:gridCol w:w="3081"/>
+        <w:gridCol w:w="3081"/>
+        <w:gridCol w:w="3072"/>
       </w:tblGrid>
       <w:tr>
-        <w:tblPrEx>
-          <w:tblCellMar>
-            <w:top w:w="0" w:type="dxa"/>
-            <w:bottom w:w="0" w:type="dxa"/>
-          </w:tblCellMar>
-        </w:tblPrEx>
         <w:trPr>
           <w:trHeight w:val="1"/>
         </w:trPr>
@@ -4485,12 +4305,6 @@
         </w:tc>
       </w:tr>
       <w:tr>
-        <w:tblPrEx>
-          <w:tblCellMar>
-            <w:top w:w="0" w:type="dxa"/>
-            <w:bottom w:w="0" w:type="dxa"/>
-          </w:tblCellMar>
-        </w:tblPrEx>
         <w:trPr>
           <w:trHeight w:val="1"/>
         </w:trPr>
@@ -4599,17 +4413,11 @@
         <w:tblLook w:val="0000" w:firstRow="0" w:lastRow="0" w:firstColumn="0" w:lastColumn="0" w:noHBand="0" w:noVBand="0"/>
       </w:tblPr>
       <w:tblGrid>
-        <w:gridCol w:w="3420"/>
-        <w:gridCol w:w="2820"/>
-        <w:gridCol w:w="3120"/>
+        <w:gridCol w:w="3414"/>
+        <w:gridCol w:w="2771"/>
+        <w:gridCol w:w="3049"/>
       </w:tblGrid>
       <w:tr>
-        <w:tblPrEx>
-          <w:tblCellMar>
-            <w:top w:w="0" w:type="dxa"/>
-            <w:bottom w:w="0" w:type="dxa"/>
-          </w:tblCellMar>
-        </w:tblPrEx>
         <w:trPr>
           <w:trHeight w:val="1"/>
         </w:trPr>
@@ -4699,12 +4507,6 @@
         </w:tc>
       </w:tr>
       <w:tr>
-        <w:tblPrEx>
-          <w:tblCellMar>
-            <w:top w:w="0" w:type="dxa"/>
-            <w:bottom w:w="0" w:type="dxa"/>
-          </w:tblCellMar>
-        </w:tblPrEx>
         <w:trPr>
           <w:trHeight w:val="1"/>
         </w:trPr>
@@ -4803,12 +4605,6 @@
         </w:tc>
       </w:tr>
       <w:tr>
-        <w:tblPrEx>
-          <w:tblCellMar>
-            <w:top w:w="0" w:type="dxa"/>
-            <w:bottom w:w="0" w:type="dxa"/>
-          </w:tblCellMar>
-        </w:tblPrEx>
         <w:trPr>
           <w:trHeight w:val="1"/>
         </w:trPr>
@@ -4907,12 +4703,6 @@
         </w:tc>
       </w:tr>
       <w:tr>
-        <w:tblPrEx>
-          <w:tblCellMar>
-            <w:top w:w="0" w:type="dxa"/>
-            <w:bottom w:w="0" w:type="dxa"/>
-          </w:tblCellMar>
-        </w:tblPrEx>
         <w:trPr>
           <w:trHeight w:val="1"/>
         </w:trPr>
@@ -5051,17 +4841,11 @@
         <w:tblLook w:val="0000" w:firstRow="0" w:lastRow="0" w:firstColumn="0" w:lastColumn="0" w:noHBand="0" w:noVBand="0"/>
       </w:tblPr>
       <w:tblGrid>
-        <w:gridCol w:w="3420"/>
-        <w:gridCol w:w="2820"/>
-        <w:gridCol w:w="3120"/>
+        <w:gridCol w:w="3382"/>
+        <w:gridCol w:w="2801"/>
+        <w:gridCol w:w="3051"/>
       </w:tblGrid>
       <w:tr>
-        <w:tblPrEx>
-          <w:tblCellMar>
-            <w:top w:w="0" w:type="dxa"/>
-            <w:bottom w:w="0" w:type="dxa"/>
-          </w:tblCellMar>
-        </w:tblPrEx>
         <w:trPr>
           <w:trHeight w:val="1"/>
         </w:trPr>
@@ -5151,12 +4935,6 @@
         </w:tc>
       </w:tr>
       <w:tr>
-        <w:tblPrEx>
-          <w:tblCellMar>
-            <w:top w:w="0" w:type="dxa"/>
-            <w:bottom w:w="0" w:type="dxa"/>
-          </w:tblCellMar>
-        </w:tblPrEx>
         <w:trPr>
           <w:trHeight w:val="1"/>
         </w:trPr>
@@ -5248,12 +5026,6 @@
         </w:tc>
       </w:tr>
       <w:tr>
-        <w:tblPrEx>
-          <w:tblCellMar>
-            <w:top w:w="0" w:type="dxa"/>
-            <w:bottom w:w="0" w:type="dxa"/>
-          </w:tblCellMar>
-        </w:tblPrEx>
         <w:trPr>
           <w:trHeight w:val="1"/>
         </w:trPr>
@@ -5345,12 +5117,6 @@
         </w:tc>
       </w:tr>
       <w:tr>
-        <w:tblPrEx>
-          <w:tblCellMar>
-            <w:top w:w="0" w:type="dxa"/>
-            <w:bottom w:w="0" w:type="dxa"/>
-          </w:tblCellMar>
-        </w:tblPrEx>
         <w:trPr>
           <w:trHeight w:val="1"/>
         </w:trPr>
@@ -5451,12 +5217,6 @@
         </w:tc>
       </w:tr>
       <w:tr>
-        <w:tblPrEx>
-          <w:tblCellMar>
-            <w:top w:w="0" w:type="dxa"/>
-            <w:bottom w:w="0" w:type="dxa"/>
-          </w:tblCellMar>
-        </w:tblPrEx>
         <w:trPr>
           <w:trHeight w:val="1"/>
         </w:trPr>
@@ -5548,12 +5308,6 @@
         </w:tc>
       </w:tr>
       <w:tr>
-        <w:tblPrEx>
-          <w:tblCellMar>
-            <w:top w:w="0" w:type="dxa"/>
-            <w:bottom w:w="0" w:type="dxa"/>
-          </w:tblCellMar>
-        </w:tblPrEx>
         <w:trPr>
           <w:trHeight w:val="1"/>
         </w:trPr>
@@ -5676,17 +5430,11 @@
         <w:tblLook w:val="0000" w:firstRow="0" w:lastRow="0" w:firstColumn="0" w:lastColumn="0" w:noHBand="0" w:noVBand="0"/>
       </w:tblPr>
       <w:tblGrid>
-        <w:gridCol w:w="3420"/>
-        <w:gridCol w:w="2820"/>
-        <w:gridCol w:w="3120"/>
+        <w:gridCol w:w="3378"/>
+        <w:gridCol w:w="2786"/>
+        <w:gridCol w:w="3070"/>
       </w:tblGrid>
       <w:tr>
-        <w:tblPrEx>
-          <w:tblCellMar>
-            <w:top w:w="0" w:type="dxa"/>
-            <w:bottom w:w="0" w:type="dxa"/>
-          </w:tblCellMar>
-        </w:tblPrEx>
         <w:trPr>
           <w:trHeight w:val="1"/>
         </w:trPr>
@@ -5776,12 +5524,6 @@
         </w:tc>
       </w:tr>
       <w:tr>
-        <w:tblPrEx>
-          <w:tblCellMar>
-            <w:top w:w="0" w:type="dxa"/>
-            <w:bottom w:w="0" w:type="dxa"/>
-          </w:tblCellMar>
-        </w:tblPrEx>
         <w:trPr>
           <w:trHeight w:val="1"/>
         </w:trPr>
@@ -5918,14 +5660,7 @@
           <w:rFonts w:ascii="Arial" w:eastAsia="Arial" w:hAnsi="Arial" w:cs="Arial"/>
           <w:color w:val="000000"/>
         </w:rPr>
-        <w:t xml:space="preserve">This is where you will include graphics that show the layout of the levels. You can use paint, gimp, or graph paper to layout your levels. Make sure to include each level/world. Include how large the level/world is, and how long (estimated) it should take </w:t>
-      </w:r>
-      <w:r>
-        <w:rPr>
-          <w:rFonts w:ascii="Arial" w:eastAsia="Arial" w:hAnsi="Arial" w:cs="Arial"/>
-          <w:color w:val="000000"/>
-        </w:rPr>
-        <w:t>to go through the level/world for an average player.</w:t>
+        <w:t>This is where you will include graphics that show the layout of the levels. You can use paint, gimp, or graph paper to layout your levels. Make sure to include each level/world. Include how large the level/world is, and how long (estimated) it should take to go through the level/world for an average player.</w:t>
       </w:r>
     </w:p>
     <w:p>

</xml_diff>